<commit_message>
Removed author, will place credits in README
</commit_message>
<xml_diff>
--- a/Lab_01_Introduction_to_ArcGIS.docx
+++ b/Lab_01_Introduction_to_ArcGIS.docx
@@ -20,20 +20,6 @@
       </w:r>
       <w:r>
         <w:t xml:space="preserve">ArcGIS</w:t>
-      </w:r>
-    </w:p>
-    <w:p>
-      <w:pPr>
-        <w:pStyle w:val="Author"/>
-      </w:pPr>
-      <w:r>
-        <w:t xml:space="preserve">Jeremy</w:t>
-      </w:r>
-      <w:r>
-        <w:t xml:space="preserve"> </w:t>
-      </w:r>
-      <w:r>
-        <w:t xml:space="preserve">Mennis</w:t>
       </w:r>
     </w:p>
     <w:p>
@@ -481,7 +467,7 @@
       <w:r>
         <w:drawing>
           <wp:inline>
-            <wp:extent cx="203200" cy="203200"/>
+            <wp:extent cx="152704" cy="152704"/>
             <wp:effectExtent b="0" l="0" r="0" t="0"/>
             <wp:docPr descr="" title="" id="1" name="Picture"/>
             <a:graphic>
@@ -502,7 +488,7 @@
                   <pic:spPr bwMode="auto">
                     <a:xfrm>
                       <a:off x="0" y="0"/>
-                      <a:ext cx="203200" cy="203200"/>
+                      <a:ext cx="152704" cy="152704"/>
                     </a:xfrm>
                     <a:prstGeom prst="rect">
                       <a:avLst/>
@@ -842,7 +828,7 @@
       <w:r>
         <w:drawing>
           <wp:inline>
-            <wp:extent cx="203200" cy="203200"/>
+            <wp:extent cx="152704" cy="152704"/>
             <wp:effectExtent b="0" l="0" r="0" t="0"/>
             <wp:docPr descr="" title="" id="1" name="Picture"/>
             <a:graphic>
@@ -863,7 +849,7 @@
                   <pic:spPr bwMode="auto">
                     <a:xfrm>
                       <a:off x="0" y="0"/>
-                      <a:ext cx="203200" cy="203200"/>
+                      <a:ext cx="152704" cy="152704"/>
                     </a:xfrm>
                     <a:prstGeom prst="rect">
                       <a:avLst/>
@@ -947,7 +933,7 @@
       <w:r>
         <w:drawing>
           <wp:inline>
-            <wp:extent cx="438150" cy="257175"/>
+            <wp:extent cx="260163" cy="152704"/>
             <wp:effectExtent b="0" l="0" r="0" t="0"/>
             <wp:docPr descr="" title="" id="1" name="Picture"/>
             <a:graphic>
@@ -968,7 +954,7 @@
                   <pic:spPr bwMode="auto">
                     <a:xfrm>
                       <a:off x="0" y="0"/>
-                      <a:ext cx="438150" cy="257175"/>
+                      <a:ext cx="260163" cy="152704"/>
                     </a:xfrm>
                     <a:prstGeom prst="rect">
                       <a:avLst/>
@@ -2985,7 +2971,7 @@
       <w:r>
         <w:drawing>
           <wp:inline>
-            <wp:extent cx="203200" cy="203200"/>
+            <wp:extent cx="152704" cy="152704"/>
             <wp:effectExtent b="0" l="0" r="0" t="0"/>
             <wp:docPr descr="" title="" id="1" name="Picture"/>
             <a:graphic>
@@ -3006,7 +2992,7 @@
                   <pic:spPr bwMode="auto">
                     <a:xfrm>
                       <a:off x="0" y="0"/>
-                      <a:ext cx="203200" cy="203200"/>
+                      <a:ext cx="152704" cy="152704"/>
                     </a:xfrm>
                     <a:prstGeom prst="rect">
                       <a:avLst/>
@@ -3120,7 +3106,7 @@
       <w:r>
         <w:drawing>
           <wp:inline>
-            <wp:extent cx="203200" cy="203200"/>
+            <wp:extent cx="152704" cy="152704"/>
             <wp:effectExtent b="0" l="0" r="0" t="0"/>
             <wp:docPr descr="" title="" id="1" name="Picture"/>
             <a:graphic>
@@ -3141,7 +3127,7 @@
                   <pic:spPr bwMode="auto">
                     <a:xfrm>
                       <a:off x="0" y="0"/>
-                      <a:ext cx="203200" cy="203200"/>
+                      <a:ext cx="152704" cy="152704"/>
                     </a:xfrm>
                     <a:prstGeom prst="rect">
                       <a:avLst/>
@@ -3783,7 +3769,7 @@
       <w:r>
         <w:drawing>
           <wp:inline>
-            <wp:extent cx="203200" cy="203200"/>
+            <wp:extent cx="152704" cy="152704"/>
             <wp:effectExtent b="0" l="0" r="0" t="0"/>
             <wp:docPr descr="" title="" id="1" name="Picture"/>
             <a:graphic>
@@ -3804,7 +3790,7 @@
                   <pic:spPr bwMode="auto">
                     <a:xfrm>
                       <a:off x="0" y="0"/>
-                      <a:ext cx="203200" cy="203200"/>
+                      <a:ext cx="152704" cy="152704"/>
                     </a:xfrm>
                     <a:prstGeom prst="rect">
                       <a:avLst/>
@@ -4401,7 +4387,7 @@
       <w:r>
         <w:drawing>
           <wp:inline>
-            <wp:extent cx="203200" cy="203200"/>
+            <wp:extent cx="152704" cy="152704"/>
             <wp:effectExtent b="0" l="0" r="0" t="0"/>
             <wp:docPr descr="" title="" id="1" name="Picture"/>
             <a:graphic>
@@ -4422,7 +4408,7 @@
                   <pic:spPr bwMode="auto">
                     <a:xfrm>
                       <a:off x="0" y="0"/>
-                      <a:ext cx="203200" cy="203200"/>
+                      <a:ext cx="152704" cy="152704"/>
                     </a:xfrm>
                     <a:prstGeom prst="rect">
                       <a:avLst/>
@@ -5876,7 +5862,7 @@
       <w:r>
         <w:drawing>
           <wp:inline>
-            <wp:extent cx="647700" cy="190500"/>
+            <wp:extent cx="519196" cy="152704"/>
             <wp:effectExtent b="0" l="0" r="0" t="0"/>
             <wp:docPr descr="" title="" id="1" name="Picture"/>
             <a:graphic>
@@ -5897,7 +5883,7 @@
                   <pic:spPr bwMode="auto">
                     <a:xfrm>
                       <a:off x="0" y="0"/>
-                      <a:ext cx="647700" cy="190500"/>
+                      <a:ext cx="519196" cy="152704"/>
                     </a:xfrm>
                     <a:prstGeom prst="rect">
                       <a:avLst/>
@@ -5927,7 +5913,7 @@
       <w:r>
         <w:drawing>
           <wp:inline>
-            <wp:extent cx="203200" cy="203200"/>
+            <wp:extent cx="152704" cy="152704"/>
             <wp:effectExtent b="0" l="0" r="0" t="0"/>
             <wp:docPr descr="" title="" id="1" name="Picture"/>
             <a:graphic>
@@ -5948,7 +5934,7 @@
                   <pic:spPr bwMode="auto">
                     <a:xfrm>
                       <a:off x="0" y="0"/>
-                      <a:ext cx="203200" cy="203200"/>
+                      <a:ext cx="152704" cy="152704"/>
                     </a:xfrm>
                     <a:prstGeom prst="rect">
                       <a:avLst/>

</xml_diff>

<commit_message>
Instructions to create Lab1 folder in Documents instead of root of C:
</commit_message>
<xml_diff>
--- a/Lab_01_Introduction_to_ArcGIS.docx
+++ b/Lab_01_Introduction_to_ArcGIS.docx
@@ -156,7 +156,7 @@
         <w:t xml:space="preserve">’</w:t>
       </w:r>
       <w:r>
-        <w:t xml:space="preserve">. If you do not have a flash drive create a new folder on the C:/ drive. For future labs, create new workspace folders – Lab2, Lab3, etc.</w:t>
+        <w:t xml:space="preserve">. If you do not have a flash drive create a new folder in the Documents folder. (On the Temple lab computers, Documents is located at C:\data\Documents.) For future labs, create new workspace folders – Lab2, Lab3, etc.</w:t>
       </w:r>
     </w:p>
     <w:p>
@@ -933,7 +933,7 @@
       <w:r>
         <w:drawing>
           <wp:inline>
-            <wp:extent cx="260163" cy="152704"/>
+            <wp:extent cx="152704" cy="152704"/>
             <wp:effectExtent b="0" l="0" r="0" t="0"/>
             <wp:docPr descr="" title="" id="1" name="Picture"/>
             <a:graphic>
@@ -954,7 +954,7 @@
                   <pic:spPr bwMode="auto">
                     <a:xfrm>
                       <a:off x="0" y="0"/>
-                      <a:ext cx="260163" cy="152704"/>
+                      <a:ext cx="152704" cy="152704"/>
                     </a:xfrm>
                     <a:prstGeom prst="rect">
                       <a:avLst/>

</xml_diff>

<commit_message>
Changed instructions for Repairing Broken Data Links
The instructions had the students copy their data in the Lab1 folder, then save the Lab1.mxd in the Lab1 folder. In trying to break data links the students were instructed to rename the folder to ~Lab1, but since the data are all in the same folder, that doesn't break the data link.

Instructions updated to have students move Lab1.mxd to the parent of Lab1 folder.
</commit_message>
<xml_diff>
--- a/Lab_01_Introduction_to_ArcGIS.docx
+++ b/Lab_01_Introduction_to_ArcGIS.docx
@@ -1820,7 +1820,7 @@
         <w:pStyle w:val="FirstParagraph"/>
       </w:pPr>
       <w:r>
-        <w:t xml:space="preserve">ArcMap and ArcCatalog should be closed when you begin this section. Your Lab 1 workspace folder should have a map document named Lab1.mxd which is linked to data in the Lab_1 folder. We are going to break that link and learn how to repair it.</w:t>
+        <w:t xml:space="preserve">ArcMap and ArcCatalog should be closed when you begin this section. Your Lab1 workspace folder should have a map document named Lab1.mxd which is linked to data in that folder. We are going to break that link and learn how to repair it.</w:t>
       </w:r>
     </w:p>
     <w:p>
@@ -1828,7 +1828,7 @@
         <w:pStyle w:val="BodyText"/>
       </w:pPr>
       <w:r>
-        <w:t xml:space="preserve">We are going to break the link by renaming the data folder. It could also be broken by moving the data to a new folder. If you don’t have relative paths set (see next section), it can also be broken just by plugging your flash drive into a new computer and having it mount on a different drive letter. All of these are very common occurrences, so it is very likely that you will encounter broken data links when working with GIS.</w:t>
+        <w:t xml:space="preserve">We are going to break the link by moving the map document. It could also be broken by moving the data to a new folder, or, if the data were not in the same folder as the map document, by renaming the data folder. If you don’t have relative paths set (see next section), it can also be broken just by plugging your flash drive into a new computer and having it mount on a different drive letter. All of these are very common occurrences, so it is very likely that you will encounter broken data links when working with GIS.</w:t>
       </w:r>
     </w:p>
     <w:p>
@@ -1840,25 +1840,7 @@
         </w:numPr>
       </w:pPr>
       <w:r>
-        <w:t xml:space="preserve">In File Explorer, rename the Lab1 subfolder to</w:t>
-      </w:r>
-      <w:r>
-        <w:t xml:space="preserve"> </w:t>
-      </w:r>
-      <w:r>
-        <w:t xml:space="preserve">‘</w:t>
-      </w:r>
-      <w:r>
-        <w:t xml:space="preserve">~Lab1</w:t>
-      </w:r>
-      <w:r>
-        <w:t xml:space="preserve">’</w:t>
-      </w:r>
-      <w:r>
-        <w:t xml:space="preserve"> </w:t>
-      </w:r>
-      <w:r>
-        <w:t xml:space="preserve">(that is, add a tilde at the front of the folder name). You can do this by pressing F2 on your keyboard or by single-clicking on the already selected folder.</w:t>
+        <w:t xml:space="preserve">In File Explorer, move Lab1.mxd to the parent folder of Lab1. For example, if Lab1 is in a folder named GIS_Class, move Lab1.mxd to GIS_Class.</w:t>
       </w:r>
     </w:p>
     <w:p>
@@ -1990,7 +1972,7 @@
         </w:numPr>
       </w:pPr>
       <w:r>
-        <w:t xml:space="preserve">Restore the folder name; that is, remove the tilde from the front so the folder is now just named Lab1 again.</w:t>
+        <w:t xml:space="preserve">Move Lab1.mxd back into the Lab1 folder.</w:t>
       </w:r>
     </w:p>
     <w:p>

</xml_diff>